<commit_message>
Clean up wording on resume/html
</commit_message>
<xml_diff>
--- a/img/Robert-Elliott-Resume.docx
+++ b/img/Robert-Elliott-Resume.docx
@@ -47,7 +47,7 @@
         <w:jc w:val="right"/>
       </w:pPr>
       <w:r>
-        <w:t>Address: 1730 Baltimore Drive Unit D</w:t>
+        <w:t>Location: Greater Nashville Area</w:t>
       </w:r>
     </w:p>
     <w:p>
@@ -55,20 +55,7 @@
         <w:jc w:val="right"/>
       </w:pPr>
       <w:r>
-        <w:t>Clarksville, TN 37043</w:t>
-      </w:r>
-    </w:p>
-    <w:p>
-      <w:pPr>
-        <w:jc w:val="right"/>
-      </w:pPr>
-      <w:proofErr w:type="spellStart"/>
-      <w:r>
-        <w:t>Github</w:t>
-      </w:r>
-      <w:proofErr w:type="spellEnd"/>
-      <w:r>
-        <w:t xml:space="preserve">: </w:t>
+        <w:t xml:space="preserve">Github: </w:t>
       </w:r>
       <w:hyperlink r:id="rId6" w:history="1">
         <w:r>
@@ -84,7 +71,10 @@
         <w:jc w:val="right"/>
       </w:pPr>
       <w:r>
-        <w:t>Portfolio: Https://Cirtchkn.github.io</w:t>
+        <w:t>Portfolio: Https://Cri</w:t>
+      </w:r>
+      <w:r>
+        <w:t>tchkn.github.io</w:t>
       </w:r>
     </w:p>
     <w:p/>
@@ -104,7 +94,17 @@
       </w:r>
     </w:p>
     <w:p>
-      <w:r>
+      <w:pPr>
+        <w:rPr>
+          <w:sz w:val="28"/>
+          <w:szCs w:val="28"/>
+        </w:rPr>
+      </w:pPr>
+      <w:r>
+        <w:rPr>
+          <w:sz w:val="28"/>
+          <w:szCs w:val="28"/>
+        </w:rPr>
         <w:t>I am a diligent Self-Taught Developer with a Responsive Web Design Certification in Website Development and 2+ years of work experience. Aiming to leverage academic experience and a proven knowledge of application development, advanced technology, and web design to successfully fill the Junior Front-end Engineer role at your company. Frequently praised as hard-working by my peers, I can be relied upon to help your company achieve its goals.</w:t>
       </w:r>
     </w:p>
@@ -136,23 +136,7 @@
           <w:sz w:val="28"/>
           <w:szCs w:val="28"/>
         </w:rPr>
-        <w:t xml:space="preserve">WEBSITE DEVELOPER – </w:t>
-      </w:r>
-      <w:proofErr w:type="spellStart"/>
-      <w:r>
-        <w:rPr>
-          <w:sz w:val="28"/>
-          <w:szCs w:val="28"/>
-        </w:rPr>
-        <w:t>Scrybe</w:t>
-      </w:r>
-      <w:proofErr w:type="spellEnd"/>
-      <w:r>
-        <w:rPr>
-          <w:sz w:val="28"/>
-          <w:szCs w:val="28"/>
-        </w:rPr>
-        <w:t xml:space="preserve"> Digital Marketing, Jan 2019 – Present</w:t>
+        <w:t>WEBSITE DEVELOPER – Scrybe Digital Marketing, Jan 2019 – Present</w:t>
       </w:r>
     </w:p>
     <w:p>
@@ -162,8 +146,16 @@
           <w:ilvl w:val="0"/>
           <w:numId w:val="1"/>
         </w:numPr>
-      </w:pPr>
-      <w:r>
+        <w:rPr>
+          <w:sz w:val="28"/>
+          <w:szCs w:val="28"/>
+        </w:rPr>
+      </w:pPr>
+      <w:r>
+        <w:rPr>
+          <w:sz w:val="28"/>
+          <w:szCs w:val="28"/>
+        </w:rPr>
         <w:t>Design, build, or maintain web sites, using authoring or scripting languages, content creation tools, management tools, and digital media.</w:t>
       </w:r>
     </w:p>
@@ -174,8 +166,16 @@
           <w:ilvl w:val="0"/>
           <w:numId w:val="1"/>
         </w:numPr>
-      </w:pPr>
-      <w:r>
+        <w:rPr>
+          <w:sz w:val="28"/>
+          <w:szCs w:val="28"/>
+        </w:rPr>
+      </w:pPr>
+      <w:r>
+        <w:rPr>
+          <w:sz w:val="28"/>
+          <w:szCs w:val="28"/>
+        </w:rPr>
         <w:t>Perform or direct web site updates.</w:t>
       </w:r>
     </w:p>
@@ -186,8 +186,16 @@
           <w:ilvl w:val="0"/>
           <w:numId w:val="1"/>
         </w:numPr>
-      </w:pPr>
-      <w:r>
+        <w:rPr>
+          <w:sz w:val="28"/>
+          <w:szCs w:val="28"/>
+        </w:rPr>
+      </w:pPr>
+      <w:r>
+        <w:rPr>
+          <w:sz w:val="28"/>
+          <w:szCs w:val="28"/>
+        </w:rPr>
         <w:t>Write, design, or edit web page content, or direct others producing content.</w:t>
       </w:r>
     </w:p>
@@ -198,17 +206,17 @@
           <w:ilvl w:val="0"/>
           <w:numId w:val="1"/>
         </w:numPr>
-      </w:pPr>
-      <w:r>
-        <w:t xml:space="preserve">Use version control systems such as </w:t>
-      </w:r>
-      <w:proofErr w:type="spellStart"/>
-      <w:r>
-        <w:t>Github</w:t>
-      </w:r>
-      <w:proofErr w:type="spellEnd"/>
-      <w:r>
-        <w:t xml:space="preserve"> for developer collaboration and source code backup</w:t>
+        <w:rPr>
+          <w:sz w:val="28"/>
+          <w:szCs w:val="28"/>
+        </w:rPr>
+      </w:pPr>
+      <w:r>
+        <w:rPr>
+          <w:sz w:val="28"/>
+          <w:szCs w:val="28"/>
+        </w:rPr>
+        <w:t>Use version control systems such as Github for developer collaboration and source code backup</w:t>
       </w:r>
     </w:p>
     <w:p>
@@ -218,8 +226,17 @@
           <w:ilvl w:val="0"/>
           <w:numId w:val="1"/>
         </w:numPr>
-      </w:pPr>
-      <w:r>
+        <w:rPr>
+          <w:sz w:val="28"/>
+          <w:szCs w:val="28"/>
+        </w:rPr>
+      </w:pPr>
+      <w:r>
+        <w:rPr>
+          <w:sz w:val="28"/>
+          <w:szCs w:val="28"/>
+        </w:rPr>
+        <w:lastRenderedPageBreak/>
         <w:t>Evaluate code to ensure that it is valid, is properly structured, meets industry standards and is compatible with browsers, devices, or operating systems.</w:t>
       </w:r>
     </w:p>
@@ -230,8 +247,16 @@
           <w:ilvl w:val="0"/>
           <w:numId w:val="1"/>
         </w:numPr>
-      </w:pPr>
-      <w:r>
+        <w:rPr>
+          <w:sz w:val="28"/>
+          <w:szCs w:val="28"/>
+        </w:rPr>
+      </w:pPr>
+      <w:r>
+        <w:rPr>
+          <w:sz w:val="28"/>
+          <w:szCs w:val="28"/>
+        </w:rPr>
         <w:t>Maintain understanding of current web technologies or programming practices through continuing education, reading, or participation in professional conferences, workshops, or groups.</w:t>
       </w:r>
     </w:p>
@@ -242,8 +267,16 @@
           <w:ilvl w:val="0"/>
           <w:numId w:val="1"/>
         </w:numPr>
-      </w:pPr>
-      <w:r>
+        <w:rPr>
+          <w:sz w:val="28"/>
+          <w:szCs w:val="28"/>
+        </w:rPr>
+      </w:pPr>
+      <w:r>
+        <w:rPr>
+          <w:sz w:val="28"/>
+          <w:szCs w:val="28"/>
+        </w:rPr>
         <w:t>Renew domain name registrations.</w:t>
       </w:r>
     </w:p>
@@ -254,8 +287,16 @@
           <w:ilvl w:val="0"/>
           <w:numId w:val="1"/>
         </w:numPr>
-      </w:pPr>
-      <w:r>
+        <w:rPr>
+          <w:sz w:val="28"/>
+          <w:szCs w:val="28"/>
+        </w:rPr>
+      </w:pPr>
+      <w:r>
+        <w:rPr>
+          <w:sz w:val="28"/>
+          <w:szCs w:val="28"/>
+        </w:rPr>
         <w:t>Write supporting code for web applications or web sites.</w:t>
       </w:r>
     </w:p>
@@ -266,154 +307,316 @@
           <w:ilvl w:val="0"/>
           <w:numId w:val="1"/>
         </w:numPr>
-      </w:pPr>
-      <w:r>
+        <w:rPr>
+          <w:sz w:val="28"/>
+          <w:szCs w:val="28"/>
+        </w:rPr>
+      </w:pPr>
+      <w:r>
+        <w:rPr>
+          <w:sz w:val="28"/>
+          <w:szCs w:val="28"/>
+        </w:rPr>
+        <w:t>Select programming languages, design tools, or applications.</w:t>
+      </w:r>
+    </w:p>
+    <w:p>
+      <w:pPr>
+        <w:pStyle w:val="ListParagraph"/>
+        <w:numPr>
+          <w:ilvl w:val="0"/>
+          <w:numId w:val="1"/>
+        </w:numPr>
+        <w:rPr>
+          <w:sz w:val="28"/>
+          <w:szCs w:val="28"/>
+        </w:rPr>
+      </w:pPr>
+      <w:r>
+        <w:rPr>
+          <w:sz w:val="28"/>
+          <w:szCs w:val="28"/>
+        </w:rPr>
+        <w:t xml:space="preserve"> Develop and document style guidelines for web site content. </w:t>
+      </w:r>
+    </w:p>
+    <w:p>
+      <w:pPr>
+        <w:pStyle w:val="ListParagraph"/>
+        <w:numPr>
+          <w:ilvl w:val="0"/>
+          <w:numId w:val="1"/>
+        </w:numPr>
+        <w:rPr>
+          <w:sz w:val="28"/>
+          <w:szCs w:val="28"/>
+        </w:rPr>
+      </w:pPr>
+      <w:r>
+        <w:rPr>
+          <w:sz w:val="28"/>
+          <w:szCs w:val="28"/>
+        </w:rPr>
+        <w:t>Develop web site maps, application models, image templates, or page templates that meet project goals, user needs, or industry standards.</w:t>
+      </w:r>
+    </w:p>
+    <w:p>
+      <w:pPr>
+        <w:rPr>
+          <w:sz w:val="28"/>
+          <w:szCs w:val="28"/>
+        </w:rPr>
+      </w:pPr>
+      <w:r>
+        <w:rPr>
+          <w:sz w:val="28"/>
+          <w:szCs w:val="28"/>
+        </w:rPr>
+        <w:t>WEB CONTENT SPECIALIST – Hospital Corporations of America, Aug ’18 - Present</w:t>
+      </w:r>
+    </w:p>
+    <w:p>
+      <w:pPr>
+        <w:pStyle w:val="ListParagraph"/>
+        <w:numPr>
+          <w:ilvl w:val="0"/>
+          <w:numId w:val="2"/>
+        </w:numPr>
+        <w:rPr>
+          <w:sz w:val="28"/>
+          <w:szCs w:val="28"/>
+        </w:rPr>
+      </w:pPr>
+      <w:r>
+        <w:rPr>
+          <w:sz w:val="28"/>
+          <w:szCs w:val="28"/>
+        </w:rPr>
+        <w:t>Use HTML, CSS and Javascript, while following WCAG 2.0 ADA Compliance guidelines, I ensure that all HCA sites follow these compliance criteria.</w:t>
+      </w:r>
+    </w:p>
+    <w:p>
+      <w:pPr>
+        <w:pStyle w:val="ListParagraph"/>
+        <w:numPr>
+          <w:ilvl w:val="0"/>
+          <w:numId w:val="2"/>
+        </w:numPr>
+        <w:rPr>
+          <w:sz w:val="28"/>
+          <w:szCs w:val="28"/>
+        </w:rPr>
+      </w:pPr>
+      <w:r>
+        <w:rPr>
+          <w:sz w:val="28"/>
+          <w:szCs w:val="28"/>
+        </w:rPr>
+        <w:t>Develop and document style guidelines for web site content.</w:t>
+      </w:r>
+    </w:p>
+    <w:p>
+      <w:pPr>
+        <w:pStyle w:val="ListParagraph"/>
+        <w:numPr>
+          <w:ilvl w:val="0"/>
+          <w:numId w:val="2"/>
+        </w:numPr>
+        <w:rPr>
+          <w:sz w:val="28"/>
+          <w:szCs w:val="28"/>
+        </w:rPr>
+      </w:pPr>
+      <w:r>
+        <w:rPr>
+          <w:sz w:val="28"/>
+          <w:szCs w:val="28"/>
+        </w:rPr>
+        <w:t>Write supporting code for web applications or web sites</w:t>
+      </w:r>
+    </w:p>
+    <w:p>
+      <w:pPr>
+        <w:pStyle w:val="ListParagraph"/>
+        <w:numPr>
+          <w:ilvl w:val="0"/>
+          <w:numId w:val="2"/>
+        </w:numPr>
+        <w:rPr>
+          <w:sz w:val="28"/>
+          <w:szCs w:val="28"/>
+        </w:rPr>
+      </w:pPr>
+      <w:r>
+        <w:rPr>
+          <w:sz w:val="28"/>
+          <w:szCs w:val="28"/>
+        </w:rPr>
+        <w:t>Maintain understanding of current web technologies or programming practices through continuing education, reading, or participation in professional conferences, workshops, or groups.</w:t>
+      </w:r>
+    </w:p>
+    <w:p>
+      <w:pPr>
+        <w:pStyle w:val="ListParagraph"/>
+        <w:numPr>
+          <w:ilvl w:val="0"/>
+          <w:numId w:val="2"/>
+        </w:numPr>
+        <w:rPr>
+          <w:sz w:val="28"/>
+          <w:szCs w:val="28"/>
+        </w:rPr>
+      </w:pPr>
+      <w:r>
+        <w:rPr>
+          <w:sz w:val="28"/>
+          <w:szCs w:val="28"/>
+        </w:rPr>
+        <w:t>Write, design, or edit web page content, or direct others producing content.</w:t>
+      </w:r>
+    </w:p>
+    <w:p>
+      <w:pPr>
+        <w:pStyle w:val="ListParagraph"/>
+        <w:numPr>
+          <w:ilvl w:val="0"/>
+          <w:numId w:val="2"/>
+        </w:numPr>
+        <w:rPr>
+          <w:sz w:val="28"/>
+          <w:szCs w:val="28"/>
+        </w:rPr>
+      </w:pPr>
+      <w:r>
+        <w:rPr>
+          <w:sz w:val="28"/>
+          <w:szCs w:val="28"/>
+        </w:rPr>
+        <w:t>Perform or direct web site updates.</w:t>
+      </w:r>
+    </w:p>
+    <w:p>
+      <w:pPr>
+        <w:rPr>
+          <w:sz w:val="28"/>
+          <w:szCs w:val="28"/>
+        </w:rPr>
+      </w:pPr>
+      <w:r>
+        <w:rPr>
+          <w:sz w:val="28"/>
+          <w:szCs w:val="28"/>
+        </w:rPr>
+        <w:t>QUALITY ASSURANCE ASSOCIATE</w:t>
+      </w:r>
+      <w:r>
+        <w:rPr>
+          <w:sz w:val="28"/>
+          <w:szCs w:val="28"/>
+        </w:rPr>
+        <w:t xml:space="preserve"> – Digital Dream Forge, Jan ’18 – Aug ‘18</w:t>
+      </w:r>
+    </w:p>
+    <w:p>
+      <w:pPr>
+        <w:pStyle w:val="ListParagraph"/>
+        <w:numPr>
+          <w:ilvl w:val="0"/>
+          <w:numId w:val="3"/>
+        </w:numPr>
+        <w:rPr>
+          <w:sz w:val="28"/>
+          <w:szCs w:val="28"/>
+        </w:rPr>
+      </w:pPr>
+      <w:r>
+        <w:rPr>
+          <w:sz w:val="28"/>
+          <w:szCs w:val="28"/>
+        </w:rPr>
+        <w:t>Complete documentation needed to support testing procedures including data capture forms, equipment logbooks, or inventory forms.</w:t>
+      </w:r>
+    </w:p>
+    <w:p>
+      <w:pPr>
+        <w:pStyle w:val="ListParagraph"/>
+        <w:numPr>
+          <w:ilvl w:val="0"/>
+          <w:numId w:val="3"/>
+        </w:numPr>
+        <w:rPr>
+          <w:sz w:val="28"/>
+          <w:szCs w:val="28"/>
+        </w:rPr>
+      </w:pPr>
+      <w:r>
+        <w:rPr>
+          <w:sz w:val="28"/>
+          <w:szCs w:val="28"/>
+        </w:rPr>
+        <w:t>Identify quality problems and recommend solutions.</w:t>
+      </w:r>
+    </w:p>
+    <w:p>
+      <w:pPr>
+        <w:pStyle w:val="ListParagraph"/>
+        <w:numPr>
+          <w:ilvl w:val="0"/>
+          <w:numId w:val="3"/>
+        </w:numPr>
+        <w:rPr>
+          <w:sz w:val="28"/>
+          <w:szCs w:val="28"/>
+        </w:rPr>
+      </w:pPr>
+      <w:r>
+        <w:rPr>
+          <w:sz w:val="28"/>
+          <w:szCs w:val="28"/>
+        </w:rPr>
+        <w:t>Investigate or report questionable test results.</w:t>
+      </w:r>
+    </w:p>
+    <w:p>
+      <w:pPr>
+        <w:pStyle w:val="ListParagraph"/>
+        <w:numPr>
+          <w:ilvl w:val="0"/>
+          <w:numId w:val="3"/>
+        </w:numPr>
+        <w:rPr>
+          <w:sz w:val="28"/>
+          <w:szCs w:val="28"/>
+        </w:rPr>
+      </w:pPr>
+      <w:r>
+        <w:rPr>
+          <w:sz w:val="28"/>
+          <w:szCs w:val="28"/>
+        </w:rPr>
         <w:lastRenderedPageBreak/>
-        <w:t>Select programming languages, design tools, or applications.</w:t>
-      </w:r>
-    </w:p>
-    <w:p>
-      <w:pPr>
-        <w:pStyle w:val="ListParagraph"/>
-        <w:numPr>
-          <w:ilvl w:val="0"/>
-          <w:numId w:val="1"/>
-        </w:numPr>
-      </w:pPr>
-      <w:r>
-        <w:t xml:space="preserve"> Develop and document style guidelines for web site content. </w:t>
-      </w:r>
-    </w:p>
-    <w:p>
-      <w:pPr>
-        <w:pStyle w:val="ListParagraph"/>
-        <w:numPr>
-          <w:ilvl w:val="0"/>
-          <w:numId w:val="1"/>
-        </w:numPr>
-      </w:pPr>
-      <w:r>
-        <w:t>Develop web site maps, application models, image templates, or page templates that meet project goals, user needs, or industry standards.</w:t>
-      </w:r>
-    </w:p>
-    <w:p>
-      <w:pPr>
-        <w:rPr>
-          <w:sz w:val="28"/>
-          <w:szCs w:val="28"/>
-        </w:rPr>
-      </w:pPr>
-      <w:r>
-        <w:rPr>
-          <w:sz w:val="28"/>
-          <w:szCs w:val="28"/>
-        </w:rPr>
-        <w:t>WEB CONTENT SPECIALIST – Hospital Corporations of America, Aug ’18 - Present</w:t>
-      </w:r>
-    </w:p>
-    <w:p>
-      <w:pPr>
-        <w:pStyle w:val="ListParagraph"/>
-        <w:numPr>
-          <w:ilvl w:val="0"/>
-          <w:numId w:val="2"/>
-        </w:numPr>
-      </w:pPr>
-      <w:r>
-        <w:t xml:space="preserve">Use HTML, CSS and </w:t>
-      </w:r>
-      <w:proofErr w:type="spellStart"/>
-      <w:r>
-        <w:t>Javascript</w:t>
-      </w:r>
-      <w:proofErr w:type="spellEnd"/>
-      <w:r>
-        <w:t>, while following WCAG 2.0 ADA Compliance guidelines, I ensure that all HCA sites follow these compliance criteria.</w:t>
-      </w:r>
-    </w:p>
-    <w:p>
-      <w:pPr>
-        <w:pStyle w:val="ListParagraph"/>
-        <w:numPr>
-          <w:ilvl w:val="0"/>
-          <w:numId w:val="2"/>
-        </w:numPr>
-      </w:pPr>
-      <w:r>
-        <w:t>Develop and document style guidelines for web site content.</w:t>
-      </w:r>
-    </w:p>
-    <w:p>
-      <w:pPr>
-        <w:pStyle w:val="ListParagraph"/>
-        <w:numPr>
-          <w:ilvl w:val="0"/>
-          <w:numId w:val="2"/>
-        </w:numPr>
-      </w:pPr>
-      <w:r>
-        <w:t>Write supporting code fo</w:t>
-      </w:r>
-      <w:r>
-        <w:t>r web applications or web sites</w:t>
-      </w:r>
-    </w:p>
-    <w:p>
-      <w:pPr>
-        <w:pStyle w:val="ListParagraph"/>
-        <w:numPr>
-          <w:ilvl w:val="0"/>
-          <w:numId w:val="2"/>
-        </w:numPr>
-      </w:pPr>
-      <w:r>
-        <w:t>Maintain understanding of current web technologies or programming practices through continuing education, reading, or participation in professional conferences, workshops, or groups.</w:t>
-      </w:r>
-    </w:p>
-    <w:p>
-      <w:pPr>
-        <w:pStyle w:val="ListParagraph"/>
-        <w:numPr>
-          <w:ilvl w:val="0"/>
-          <w:numId w:val="2"/>
-        </w:numPr>
-      </w:pPr>
-      <w:r>
-        <w:t>Write, design, or edit web page content, or direct others producing content.</w:t>
-      </w:r>
-    </w:p>
-    <w:p>
-      <w:pPr>
-        <w:pStyle w:val="ListParagraph"/>
-        <w:numPr>
-          <w:ilvl w:val="0"/>
-          <w:numId w:val="2"/>
-        </w:numPr>
-      </w:pPr>
-      <w:r>
-        <w:t>Perform or direct web site updates.</w:t>
-      </w:r>
-    </w:p>
-    <w:p>
-      <w:pPr>
-        <w:rPr>
-          <w:sz w:val="28"/>
-          <w:szCs w:val="28"/>
-        </w:rPr>
-      </w:pPr>
-      <w:r>
-        <w:rPr>
-          <w:sz w:val="28"/>
-          <w:szCs w:val="28"/>
-        </w:rPr>
-        <w:t>QUALITY ASSURANCE ASSOCIATE</w:t>
-      </w:r>
-      <w:r>
-        <w:rPr>
-          <w:sz w:val="28"/>
-          <w:szCs w:val="28"/>
-        </w:rPr>
-        <w:t xml:space="preserve"> – Digital Dream Forge, Jan ’18 – Aug ‘18</w:t>
+        <w:t>Monitor testing procedures to ensure that all tests are performed acco</w:t>
+      </w:r>
+      <w:r>
+        <w:rPr>
+          <w:sz w:val="28"/>
+          <w:szCs w:val="28"/>
+        </w:rPr>
+        <w:t>rding to established item specifi</w:t>
+      </w:r>
+      <w:r>
+        <w:rPr>
+          <w:sz w:val="28"/>
+          <w:szCs w:val="28"/>
+        </w:rPr>
+        <w:t>cations,</w:t>
+      </w:r>
+      <w:r>
+        <w:rPr>
+          <w:sz w:val="28"/>
+          <w:szCs w:val="28"/>
+        </w:rPr>
+        <w:t xml:space="preserve"> standard test methods, or protocols.</w:t>
       </w:r>
     </w:p>
     <w:p>
@@ -423,9 +626,17 @@
           <w:ilvl w:val="0"/>
           <w:numId w:val="3"/>
         </w:numPr>
-      </w:pPr>
-      <w:r>
-        <w:t>Complete documentation needed to support testing procedures including data capture forms, equipment logbooks, or inventory forms.</w:t>
+        <w:rPr>
+          <w:sz w:val="28"/>
+          <w:szCs w:val="28"/>
+        </w:rPr>
+      </w:pPr>
+      <w:r>
+        <w:rPr>
+          <w:sz w:val="28"/>
+          <w:szCs w:val="28"/>
+        </w:rPr>
+        <w:t>Coordinate testing with contract laboratories and vendors.</w:t>
       </w:r>
     </w:p>
     <w:p>
@@ -435,71 +646,16 @@
           <w:ilvl w:val="0"/>
           <w:numId w:val="3"/>
         </w:numPr>
-      </w:pPr>
-      <w:r>
-        <w:t>I</w:t>
-      </w:r>
-      <w:r>
-        <w:t>dentify quality problems and recommend solutions.</w:t>
-      </w:r>
-    </w:p>
-    <w:p>
-      <w:pPr>
-        <w:pStyle w:val="ListParagraph"/>
-        <w:numPr>
-          <w:ilvl w:val="0"/>
-          <w:numId w:val="3"/>
-        </w:numPr>
-      </w:pPr>
-      <w:r>
-        <w:t>Investigate or report questionable test results.</w:t>
-      </w:r>
-    </w:p>
-    <w:p>
-      <w:pPr>
-        <w:pStyle w:val="ListParagraph"/>
-        <w:numPr>
-          <w:ilvl w:val="0"/>
-          <w:numId w:val="3"/>
-        </w:numPr>
-      </w:pPr>
-      <w:r>
-        <w:t>Monitor testing procedures to ensure that all tests are performed acco</w:t>
-      </w:r>
-      <w:r>
-        <w:t>rding to established item specifi</w:t>
-      </w:r>
-      <w:r>
-        <w:t>cations,</w:t>
-      </w:r>
-      <w:r>
-        <w:t xml:space="preserve"> </w:t>
-      </w:r>
-      <w:r>
-        <w:t>standard test methods, or protocols.</w:t>
-      </w:r>
-    </w:p>
-    <w:p>
-      <w:pPr>
-        <w:pStyle w:val="ListParagraph"/>
-        <w:numPr>
-          <w:ilvl w:val="0"/>
-          <w:numId w:val="3"/>
-        </w:numPr>
-      </w:pPr>
-      <w:r>
-        <w:t>Coordinate testing with contract laboratories and vendors.</w:t>
-      </w:r>
-    </w:p>
-    <w:p>
-      <w:pPr>
-        <w:pStyle w:val="ListParagraph"/>
-        <w:numPr>
-          <w:ilvl w:val="0"/>
-          <w:numId w:val="3"/>
-        </w:numPr>
-      </w:pPr>
-      <w:r>
+        <w:rPr>
+          <w:sz w:val="28"/>
+          <w:szCs w:val="28"/>
+        </w:rPr>
+      </w:pPr>
+      <w:r>
+        <w:rPr>
+          <w:sz w:val="28"/>
+          <w:szCs w:val="28"/>
+        </w:rPr>
         <w:t>Identify and troubleshoot equipment problems.</w:t>
       </w:r>
     </w:p>
@@ -521,16 +677,31 @@
     <w:p>
       <w:pPr>
         <w:rPr>
-          <w:sz w:val="32"/>
-          <w:szCs w:val="32"/>
-        </w:rPr>
-      </w:pPr>
-      <w:r>
-        <w:rPr>
-          <w:sz w:val="32"/>
-          <w:szCs w:val="32"/>
-        </w:rPr>
-        <w:t>OHPA – An app designed to help doctors better serve their patients.</w:t>
+          <w:sz w:val="28"/>
+          <w:szCs w:val="28"/>
+        </w:rPr>
+      </w:pPr>
+      <w:r>
+        <w:rPr>
+          <w:sz w:val="28"/>
+          <w:szCs w:val="28"/>
+          <w:u w:val="single"/>
+        </w:rPr>
+        <w:t>OHPA</w:t>
+      </w:r>
+      <w:r>
+        <w:rPr>
+          <w:sz w:val="28"/>
+          <w:szCs w:val="28"/>
+        </w:rPr>
+        <w:t xml:space="preserve"> – An app designed to help doct</w:t>
+      </w:r>
+      <w:r>
+        <w:rPr>
+          <w:sz w:val="28"/>
+          <w:szCs w:val="28"/>
+        </w:rPr>
+        <w:t>ors better serve their patients ~ Pediatric Tracking App</w:t>
       </w:r>
     </w:p>
     <w:p>
@@ -585,23 +756,7 @@
           <w:sz w:val="28"/>
           <w:szCs w:val="28"/>
         </w:rPr>
-        <w:t>Versioning/Version control (</w:t>
-      </w:r>
-      <w:proofErr w:type="spellStart"/>
-      <w:r>
-        <w:rPr>
-          <w:sz w:val="28"/>
-          <w:szCs w:val="28"/>
-        </w:rPr>
-        <w:t>Git</w:t>
-      </w:r>
-      <w:proofErr w:type="spellEnd"/>
-      <w:r>
-        <w:rPr>
-          <w:sz w:val="28"/>
-          <w:szCs w:val="28"/>
-        </w:rPr>
-        <w:t>)</w:t>
+        <w:t>Versioning/Version control (Git)</w:t>
       </w:r>
     </w:p>
     <w:p>
@@ -641,127 +796,58 @@
           <w:sz w:val="28"/>
           <w:szCs w:val="28"/>
         </w:rPr>
-        <w:t xml:space="preserve">Utilized the </w:t>
-      </w:r>
-      <w:proofErr w:type="spellStart"/>
-      <w:r>
-        <w:rPr>
-          <w:sz w:val="28"/>
-          <w:szCs w:val="28"/>
-        </w:rPr>
-        <w:t>Javascript</w:t>
-      </w:r>
-      <w:proofErr w:type="spellEnd"/>
-      <w:r>
-        <w:rPr>
-          <w:sz w:val="28"/>
-          <w:szCs w:val="28"/>
-        </w:rPr>
-        <w:t xml:space="preserve"> Framework </w:t>
-      </w:r>
-      <w:proofErr w:type="spellStart"/>
-      <w:r>
-        <w:rPr>
-          <w:sz w:val="28"/>
-          <w:szCs w:val="28"/>
-        </w:rPr>
-        <w:t>Vue</w:t>
-      </w:r>
-      <w:proofErr w:type="spellEnd"/>
-    </w:p>
-    <w:p>
-      <w:pPr>
-        <w:pStyle w:val="ListParagraph"/>
-        <w:numPr>
-          <w:ilvl w:val="0"/>
-          <w:numId w:val="5"/>
-        </w:numPr>
-        <w:rPr>
-          <w:sz w:val="28"/>
-          <w:szCs w:val="28"/>
-        </w:rPr>
-      </w:pPr>
-      <w:r>
-        <w:rPr>
-          <w:sz w:val="28"/>
-          <w:szCs w:val="28"/>
-        </w:rPr>
-        <w:t xml:space="preserve">Utilized Flexbox, SCSS, </w:t>
-      </w:r>
-      <w:proofErr w:type="spellStart"/>
-      <w:r>
-        <w:rPr>
-          <w:sz w:val="28"/>
-          <w:szCs w:val="28"/>
-        </w:rPr>
-        <w:t>RegEx</w:t>
-      </w:r>
-      <w:proofErr w:type="spellEnd"/>
-      <w:r>
-        <w:rPr>
-          <w:sz w:val="28"/>
-          <w:szCs w:val="28"/>
-        </w:rPr>
-        <w:t>, Node, Yarn and ES6 features</w:t>
-      </w:r>
-    </w:p>
-    <w:p>
-      <w:pPr>
-        <w:pStyle w:val="ListParagraph"/>
-        <w:numPr>
-          <w:ilvl w:val="0"/>
-          <w:numId w:val="5"/>
-        </w:numPr>
-        <w:rPr>
-          <w:sz w:val="28"/>
-          <w:szCs w:val="28"/>
-        </w:rPr>
-      </w:pPr>
-      <w:r>
-        <w:rPr>
-          <w:sz w:val="28"/>
-          <w:szCs w:val="28"/>
-        </w:rPr>
-        <w:t>Utilized backend technologies such as Mongo</w:t>
-      </w:r>
-    </w:p>
-    <w:p>
-      <w:pPr>
-        <w:rPr>
-          <w:sz w:val="28"/>
-          <w:szCs w:val="28"/>
-        </w:rPr>
-      </w:pPr>
-      <w:r>
-        <w:rPr>
-          <w:sz w:val="32"/>
-          <w:szCs w:val="32"/>
-        </w:rPr>
-        <w:lastRenderedPageBreak/>
-        <w:t xml:space="preserve">Marvel Search Engine – </w:t>
-      </w:r>
-      <w:r>
-        <w:rPr>
-          <w:sz w:val="28"/>
-          <w:szCs w:val="28"/>
-        </w:rPr>
-        <w:t xml:space="preserve">A </w:t>
-      </w:r>
-      <w:proofErr w:type="spellStart"/>
-      <w:r>
-        <w:rPr>
-          <w:sz w:val="28"/>
-          <w:szCs w:val="28"/>
-        </w:rPr>
-        <w:t>Javascript</w:t>
-      </w:r>
-      <w:proofErr w:type="spellEnd"/>
-      <w:r>
-        <w:rPr>
-          <w:sz w:val="28"/>
-          <w:szCs w:val="28"/>
-        </w:rPr>
-        <w:t xml:space="preserve"> Project to sharpen my API Calls and data manipulation skills</w:t>
+        <w:t xml:space="preserve">Utilized the VENOM stack, Vue.js, Express, Node.js, </w:t>
+      </w:r>
+      <w:r>
+        <w:rPr>
+          <w:sz w:val="28"/>
+          <w:szCs w:val="28"/>
+        </w:rPr>
+        <w:t xml:space="preserve">and </w:t>
+      </w:r>
+      <w:r>
+        <w:rPr>
+          <w:sz w:val="28"/>
+          <w:szCs w:val="28"/>
+        </w:rPr>
+        <w:t xml:space="preserve">MongoDB. With a frontend focus </w:t>
+      </w:r>
+      <w:r>
+        <w:rPr>
+          <w:sz w:val="28"/>
+          <w:szCs w:val="28"/>
+        </w:rPr>
+        <w:t>o</w:t>
+      </w:r>
+      <w:r>
+        <w:rPr>
+          <w:sz w:val="28"/>
+          <w:szCs w:val="28"/>
+        </w:rPr>
+        <w:t>n Vue.js, Flexboxx, SCSS and ES6.</w:t>
+      </w:r>
+    </w:p>
+    <w:p>
+      <w:pPr>
+        <w:rPr>
+          <w:sz w:val="28"/>
+          <w:szCs w:val="28"/>
+        </w:rPr>
+      </w:pPr>
+      <w:r>
+        <w:rPr>
+          <w:sz w:val="28"/>
+          <w:szCs w:val="28"/>
+          <w:u w:val="single"/>
+        </w:rPr>
+        <w:t>Marvel Search Engine</w:t>
+      </w:r>
+      <w:r>
+        <w:rPr>
+          <w:sz w:val="28"/>
+          <w:szCs w:val="28"/>
+        </w:rPr>
+        <w:t xml:space="preserve"> – A Javascript Project to sharpen my API Calls and data manipulation skills</w:t>
       </w:r>
     </w:p>
     <w:p>
@@ -810,23 +896,7 @@
           <w:sz w:val="28"/>
           <w:szCs w:val="28"/>
         </w:rPr>
-        <w:t xml:space="preserve"> ES6 features and basic </w:t>
-      </w:r>
-      <w:proofErr w:type="spellStart"/>
-      <w:r>
-        <w:rPr>
-          <w:sz w:val="28"/>
-          <w:szCs w:val="28"/>
-        </w:rPr>
-        <w:t>Javascript</w:t>
-      </w:r>
-      <w:proofErr w:type="spellEnd"/>
-      <w:r>
-        <w:rPr>
-          <w:sz w:val="28"/>
-          <w:szCs w:val="28"/>
-        </w:rPr>
-        <w:t xml:space="preserve"> to call the Marvel API</w:t>
+        <w:t xml:space="preserve"> ES6 features and basic Javascript to call the Marvel API</w:t>
       </w:r>
     </w:p>
     <w:p>
@@ -923,111 +993,64 @@
         <w:t xml:space="preserve">Utilized AWS for hosting (url: </w:t>
       </w:r>
       <w:hyperlink r:id="rId7" w:history="1">
-        <w:r>
-          <w:rPr>
-            <w:rStyle w:val="Hyperlink"/>
-          </w:rPr>
-          <w:t>http://marvel-search-portal.s3-website.us-east-2.amazonaws.com/</w:t>
-        </w:r>
-      </w:hyperlink>
-      <w:r>
-        <w:t>)</w:t>
-      </w:r>
-    </w:p>
-    <w:p>
-      <w:pPr>
-        <w:rPr>
-          <w:sz w:val="28"/>
-          <w:szCs w:val="28"/>
-        </w:rPr>
-      </w:pPr>
-      <w:bookmarkStart w:id="0" w:name="_GoBack"/>
-      <w:bookmarkEnd w:id="0"/>
-    </w:p>
-    <w:p>
-      <w:pPr>
-        <w:rPr>
-          <w:sz w:val="40"/>
-          <w:szCs w:val="40"/>
-        </w:rPr>
-      </w:pPr>
-      <w:r>
-        <w:rPr>
-          <w:sz w:val="40"/>
-          <w:szCs w:val="40"/>
-        </w:rPr>
-        <w:t>References</w:t>
-      </w:r>
-    </w:p>
-    <w:p>
-      <w:pPr>
-        <w:pStyle w:val="ListParagraph"/>
-        <w:numPr>
-          <w:ilvl w:val="0"/>
-          <w:numId w:val="7"/>
-        </w:numPr>
-        <w:rPr>
-          <w:sz w:val="28"/>
-          <w:szCs w:val="28"/>
-        </w:rPr>
-      </w:pPr>
-      <w:r>
-        <w:rPr>
-          <w:sz w:val="28"/>
-          <w:szCs w:val="28"/>
-        </w:rPr>
-        <w:t>Cory Harkins, Software Engineer – HCA, Co-worker/Mentor</w:t>
-      </w:r>
-    </w:p>
-    <w:p>
-      <w:pPr>
-        <w:pStyle w:val="ListParagraph"/>
-        <w:numPr>
-          <w:ilvl w:val="1"/>
-          <w:numId w:val="7"/>
-        </w:numPr>
-        <w:rPr>
-          <w:sz w:val="28"/>
-          <w:szCs w:val="28"/>
-        </w:rPr>
-      </w:pPr>
-      <w:r>
-        <w:rPr>
-          <w:sz w:val="28"/>
-          <w:szCs w:val="28"/>
-        </w:rPr>
-        <w:t>Phone: 615-866-7272</w:t>
-      </w:r>
-    </w:p>
-    <w:p>
-      <w:pPr>
-        <w:pStyle w:val="ListParagraph"/>
-        <w:numPr>
-          <w:ilvl w:val="1"/>
-          <w:numId w:val="7"/>
-        </w:numPr>
-        <w:rPr>
-          <w:sz w:val="28"/>
-          <w:szCs w:val="28"/>
-        </w:rPr>
-      </w:pPr>
-      <w:r>
-        <w:rPr>
-          <w:sz w:val="28"/>
-          <w:szCs w:val="28"/>
-        </w:rPr>
-        <w:t xml:space="preserve">Email: </w:t>
-      </w:r>
-      <w:hyperlink r:id="rId8" w:history="1">
         <w:r>
           <w:rPr>
             <w:rStyle w:val="Hyperlink"/>
             <w:sz w:val="28"/>
             <w:szCs w:val="28"/>
           </w:rPr>
-          <w:t>cory.harkins@hcahealthcare.com</w:t>
+          <w:t>http://marvel-search-portal.s3-website.us-east-2.amazonaws.com/</w:t>
         </w:r>
       </w:hyperlink>
+      <w:r>
+        <w:rPr>
+          <w:sz w:val="28"/>
+          <w:szCs w:val="28"/>
+        </w:rPr>
+        <w:t>)</w:t>
+      </w:r>
+    </w:p>
+    <w:p>
+      <w:pPr>
+        <w:rPr>
+          <w:sz w:val="28"/>
+          <w:szCs w:val="28"/>
+        </w:rPr>
+      </w:pPr>
+    </w:p>
+    <w:p>
+      <w:pPr>
+        <w:rPr>
+          <w:sz w:val="40"/>
+          <w:szCs w:val="40"/>
+        </w:rPr>
+      </w:pPr>
+    </w:p>
+    <w:p>
+      <w:pPr>
+        <w:rPr>
+          <w:sz w:val="40"/>
+          <w:szCs w:val="40"/>
+        </w:rPr>
+      </w:pPr>
+    </w:p>
+    <w:p>
+      <w:pPr>
+        <w:rPr>
+          <w:sz w:val="40"/>
+          <w:szCs w:val="40"/>
+        </w:rPr>
+      </w:pPr>
+      <w:bookmarkStart w:id="0" w:name="_GoBack"/>
+      <w:bookmarkEnd w:id="0"/>
+      <w:r>
+        <w:rPr>
+          <w:sz w:val="40"/>
+          <w:szCs w:val="40"/>
+        </w:rPr>
+        <w:lastRenderedPageBreak/>
+        <w:t>References</w:t>
+      </w:r>
     </w:p>
     <w:p>
       <w:pPr>
@@ -1046,23 +1069,21 @@
           <w:sz w:val="28"/>
           <w:szCs w:val="28"/>
         </w:rPr>
-        <w:t xml:space="preserve">Mason Embry, Application Engineer – </w:t>
-      </w:r>
-      <w:proofErr w:type="spellStart"/>
-      <w:r>
-        <w:rPr>
-          <w:sz w:val="28"/>
-          <w:szCs w:val="28"/>
-        </w:rPr>
-        <w:t>Asurion</w:t>
-      </w:r>
-      <w:proofErr w:type="spellEnd"/>
-      <w:r>
-        <w:rPr>
-          <w:sz w:val="28"/>
-          <w:szCs w:val="28"/>
-        </w:rPr>
-        <w:t>, Former Co-worker/Mentor</w:t>
+        <w:t xml:space="preserve">Cory Harkins, </w:t>
+      </w:r>
+      <w:r>
+        <w:rPr>
+          <w:sz w:val="28"/>
+          <w:szCs w:val="28"/>
+        </w:rPr>
+        <w:t>Application Engineer II</w:t>
+      </w:r>
+      <w:r>
+        <w:rPr>
+          <w:sz w:val="28"/>
+          <w:szCs w:val="28"/>
+        </w:rPr>
+        <w:t xml:space="preserve"> – HCA, Co-worker/Mentor</w:t>
       </w:r>
     </w:p>
     <w:p>
@@ -1082,6 +1103,73 @@
           <w:sz w:val="28"/>
           <w:szCs w:val="28"/>
         </w:rPr>
+        <w:t>Phone: 615-866-7272</w:t>
+      </w:r>
+    </w:p>
+    <w:p>
+      <w:pPr>
+        <w:pStyle w:val="ListParagraph"/>
+        <w:numPr>
+          <w:ilvl w:val="1"/>
+          <w:numId w:val="7"/>
+        </w:numPr>
+        <w:rPr>
+          <w:sz w:val="28"/>
+          <w:szCs w:val="28"/>
+        </w:rPr>
+      </w:pPr>
+      <w:r>
+        <w:rPr>
+          <w:sz w:val="28"/>
+          <w:szCs w:val="28"/>
+        </w:rPr>
+        <w:t xml:space="preserve">Email: </w:t>
+      </w:r>
+      <w:r>
+        <w:rPr>
+          <w:sz w:val="28"/>
+          <w:szCs w:val="28"/>
+        </w:rPr>
+        <w:t>Cory.harkins@cerecore.net</w:t>
+      </w:r>
+    </w:p>
+    <w:p>
+      <w:pPr>
+        <w:pStyle w:val="ListParagraph"/>
+        <w:numPr>
+          <w:ilvl w:val="0"/>
+          <w:numId w:val="7"/>
+        </w:numPr>
+        <w:rPr>
+          <w:sz w:val="28"/>
+          <w:szCs w:val="28"/>
+        </w:rPr>
+      </w:pPr>
+      <w:r>
+        <w:rPr>
+          <w:sz w:val="28"/>
+          <w:szCs w:val="28"/>
+        </w:rPr>
+        <w:t>Mason Embry, Application Engineer – Asurion, Former Co-worker/Mentor</w:t>
+      </w:r>
+    </w:p>
+    <w:p>
+      <w:pPr>
+        <w:pStyle w:val="ListParagraph"/>
+        <w:numPr>
+          <w:ilvl w:val="1"/>
+          <w:numId w:val="7"/>
+        </w:numPr>
+        <w:rPr>
+          <w:sz w:val="28"/>
+          <w:szCs w:val="28"/>
+        </w:rPr>
+      </w:pPr>
+      <w:r>
+        <w:rPr>
+          <w:sz w:val="28"/>
+          <w:szCs w:val="28"/>
+        </w:rPr>
         <w:t>Phone: 412-973-0210</w:t>
       </w:r>
     </w:p>
@@ -1102,39 +1190,7 @@
           <w:sz w:val="28"/>
           <w:szCs w:val="28"/>
         </w:rPr>
-        <w:t xml:space="preserve">Thomas </w:t>
-      </w:r>
-      <w:proofErr w:type="spellStart"/>
-      <w:r>
-        <w:rPr>
-          <w:sz w:val="28"/>
-          <w:szCs w:val="28"/>
-        </w:rPr>
-        <w:t>Gamache</w:t>
-      </w:r>
-      <w:proofErr w:type="spellEnd"/>
-      <w:r>
-        <w:rPr>
-          <w:sz w:val="28"/>
-          <w:szCs w:val="28"/>
-        </w:rPr>
-        <w:t xml:space="preserve">, CEO of </w:t>
-      </w:r>
-      <w:proofErr w:type="spellStart"/>
-      <w:r>
-        <w:rPr>
-          <w:sz w:val="28"/>
-          <w:szCs w:val="28"/>
-        </w:rPr>
-        <w:t>Scrybe</w:t>
-      </w:r>
-      <w:proofErr w:type="spellEnd"/>
-      <w:r>
-        <w:rPr>
-          <w:sz w:val="28"/>
-          <w:szCs w:val="28"/>
-        </w:rPr>
-        <w:t xml:space="preserve"> Digital</w:t>
+        <w:t>Thomas Gamache, CEO of Scrybe Digital</w:t>
       </w:r>
     </w:p>
     <w:p>

</xml_diff>